<commit_message>
comments to the report
some comments to the report are added.
</commit_message>
<xml_diff>
--- a/SensorDemoReport.docx
+++ b/SensorDemoReport.docx
@@ -287,7 +287,21 @@
         <w:t>Introduction</w:t>
       </w:r>
       <w:r>
-        <w:t xml:space="preserve"> &amp; Objectives</w:t>
+        <w:t xml:space="preserve"> &amp; </w:t>
+      </w:r>
+      <w:commentRangeStart w:id="0"/>
+      <w:r>
+        <w:t>Objectives</w:t>
+      </w:r>
+      <w:commentRangeEnd w:id="0"/>
+      <w:r>
+        <w:rPr>
+          <w:rStyle w:val="CommentReference"/>
+          <w:rFonts w:eastAsiaTheme="minorHAnsi" w:cstheme="minorBidi"/>
+          <w:b w:val="0"/>
+          <w:color w:val="auto"/>
+        </w:rPr>
+        <w:commentReference w:id="0"/>
       </w:r>
     </w:p>
     <w:p>
@@ -411,6 +425,7 @@
         <w:spacing w:line="240" w:lineRule="auto"/>
         <w:jc w:val="center"/>
       </w:pPr>
+      <w:commentRangeStart w:id="1"/>
       <w:r>
         <w:rPr>
           <w:noProof/>
@@ -433,7 +448,7 @@
                     </pic:cNvPicPr>
                   </pic:nvPicPr>
                   <pic:blipFill>
-                    <a:blip r:embed="rId9" cstate="print">
+                    <a:blip r:embed="rId13" cstate="print">
                       <a:extLst>
                         <a:ext uri="{28A0092B-C50C-407E-A947-70E740481C1C}">
                           <a14:useLocalDpi xmlns:a14="http://schemas.microsoft.com/office/drawing/2010/main" val="0"/>
@@ -464,6 +479,13 @@
           </wp:inline>
         </w:drawing>
       </w:r>
+      <w:commentRangeEnd w:id="1"/>
+      <w:r>
+        <w:rPr>
+          <w:rStyle w:val="CommentReference"/>
+        </w:rPr>
+        <w:commentReference w:id="1"/>
+      </w:r>
     </w:p>
     <w:p>
       <w:pPr>
@@ -526,6 +548,7 @@
       </w:r>
     </w:p>
     <w:p>
+      <w:commentRangeStart w:id="2"/>
       <w:r>
         <w:t xml:space="preserve">According to figure 1, with 3 known resistor values, </w:t>
       </w:r>
@@ -534,6 +557,13 @@
       </w:r>
       <w:r>
         <w:t xml:space="preserve">skin sensor demo. </w:t>
+      </w:r>
+      <w:commentRangeEnd w:id="2"/>
+      <w:r>
+        <w:rPr>
+          <w:rStyle w:val="CommentReference"/>
+        </w:rPr>
+        <w:commentReference w:id="2"/>
       </w:r>
       <w:r>
         <w:t>The skin sensor project uses a DAC and an instrument amplifier</w:t>
@@ -569,7 +599,7 @@
                     </pic:cNvPicPr>
                   </pic:nvPicPr>
                   <pic:blipFill>
-                    <a:blip r:embed="rId10" cstate="print">
+                    <a:blip r:embed="rId14" cstate="print">
                       <a:extLst>
                         <a:ext uri="{28A0092B-C50C-407E-A947-70E740481C1C}">
                           <a14:useLocalDpi xmlns:a14="http://schemas.microsoft.com/office/drawing/2010/main" val="0"/>
@@ -970,7 +1000,37 @@
         <w:rPr>
           <w:rFonts w:eastAsiaTheme="minorEastAsia"/>
         </w:rPr>
-        <w:t xml:space="preserve"> is connected to the touch resistor. Thus, any changes in the resistor results in a change in voltage in </w:t>
+        <w:t xml:space="preserve"> is connected to the</w:t>
+      </w:r>
+      <w:del w:id="3" w:author="Ruoshi@NGS" w:date="2021-04-14T17:45:00Z">
+        <w:r>
+          <w:rPr>
+            <w:rFonts w:eastAsiaTheme="minorEastAsia"/>
+          </w:rPr>
+          <w:delText xml:space="preserve"> touch resistor</w:delText>
+        </w:r>
+      </w:del>
+      <w:ins w:id="4" w:author="Ruoshi@NGS" w:date="2021-04-14T17:45:00Z">
+        <w:r>
+          <w:rPr>
+            <w:rFonts w:eastAsiaTheme="minorEastAsia"/>
+          </w:rPr>
+          <w:t xml:space="preserve"> </w:t>
+        </w:r>
+      </w:ins>
+      <w:ins w:id="5" w:author="Ruoshi@NGS" w:date="2021-04-14T17:46:00Z">
+        <w:r>
+          <w:rPr>
+            <w:rFonts w:eastAsiaTheme="minorEastAsia"/>
+          </w:rPr>
+          <w:t>sensor</w:t>
+        </w:r>
+      </w:ins>
+      <w:r>
+        <w:rPr>
+          <w:rFonts w:eastAsiaTheme="minorEastAsia"/>
+        </w:rPr>
+        <w:t xml:space="preserve">. Thus, any changes in the resistor results in a change in voltage in </w:t>
       </w:r>
       <m:oMath>
         <m:sSub>
@@ -1133,7 +1193,7 @@
                     </pic:cNvPicPr>
                   </pic:nvPicPr>
                   <pic:blipFill>
-                    <a:blip r:embed="rId11" cstate="print">
+                    <a:blip r:embed="rId15" cstate="print">
                       <a:extLst>
                         <a:ext uri="{28A0092B-C50C-407E-A947-70E740481C1C}">
                           <a14:useLocalDpi xmlns:a14="http://schemas.microsoft.com/office/drawing/2010/main" val="0"/>
@@ -1239,7 +1299,11 @@
         <w:t xml:space="preserve"> and the DAC are </w:t>
       </w:r>
       <w:r>
-        <w:t>12 bits. The two components are also referenced to 3 volts</w:t>
+        <w:t xml:space="preserve">12 bits. The two components are also referenced to </w:t>
+      </w:r>
+      <w:commentRangeStart w:id="6"/>
+      <w:r>
+        <w:t>3 volts</w:t>
       </w:r>
       <w:r>
         <w:t xml:space="preserve"> - GND</w:t>
@@ -1247,11 +1311,19 @@
       <w:r>
         <w:t xml:space="preserve"> to limit the amount of current needed to be drawn from the micro controller. </w:t>
       </w:r>
+      <w:commentRangeEnd w:id="6"/>
+      <w:r>
+        <w:rPr>
+          <w:rStyle w:val="CommentReference"/>
+        </w:rPr>
+        <w:commentReference w:id="6"/>
+      </w:r>
     </w:p>
     <w:p>
       <w:pPr>
         <w:ind w:firstLine="720"/>
       </w:pPr>
+      <w:commentRangeStart w:id="7"/>
       <w:r>
         <w:t>The current design uses a dsPIC33</w:t>
       </w:r>
@@ -1265,7 +1337,17 @@
         <w:t xml:space="preserve"> DAC, and the INA333 instrument amplifier. Thes</w:t>
       </w:r>
       <w:r>
-        <w:t xml:space="preserve">e components were picked based on how they complement each other as well as the accuracy. </w:t>
+        <w:t>e components were picked based on how they complement each other as well as the accuracy.</w:t>
+      </w:r>
+      <w:commentRangeEnd w:id="7"/>
+      <w:r>
+        <w:rPr>
+          <w:rStyle w:val="CommentReference"/>
+        </w:rPr>
+        <w:commentReference w:id="7"/>
+      </w:r>
+      <w:r>
+        <w:t xml:space="preserve"> </w:t>
       </w:r>
       <w:r>
         <w:t xml:space="preserve">The current Micro-Controller Unit (MCU) </w:t>
@@ -1284,11 +1366,22 @@
       <w:pPr>
         <w:ind w:firstLine="720"/>
       </w:pPr>
+      <w:commentRangeStart w:id="8"/>
       <w:r>
         <w:t xml:space="preserve">The LTC1659 DAC is used specifically because it has the same resolution as the micro controller. Because of this, no conversion </w:t>
       </w:r>
       <w:r>
-        <w:t xml:space="preserve">is needed when sending adjusting the DAC after reading values from the 12-bit ADC of the micro controller during calibration. </w:t>
+        <w:t>is needed when sending adjusting the DAC after reading values from the 12-bit ADC of the micro controller during calibration.</w:t>
+      </w:r>
+      <w:commentRangeEnd w:id="8"/>
+      <w:r>
+        <w:rPr>
+          <w:rStyle w:val="CommentReference"/>
+        </w:rPr>
+        <w:commentReference w:id="8"/>
+      </w:r>
+      <w:r>
+        <w:t xml:space="preserve"> </w:t>
       </w:r>
       <w:r>
         <w:t>Figure 4 illustrates the internal structure of the DAC.</w:t>
@@ -1323,7 +1416,7 @@
                     </pic:cNvPicPr>
                   </pic:nvPicPr>
                   <pic:blipFill>
-                    <a:blip r:embed="rId12">
+                    <a:blip r:embed="rId16">
                       <a:extLst>
                         <a:ext uri="{28A0092B-C50C-407E-A947-70E740481C1C}">
                           <a14:useLocalDpi xmlns:a14="http://schemas.microsoft.com/office/drawing/2010/main" val="0"/>
@@ -1419,6 +1512,7 @@
       <w:pPr>
         <w:ind w:firstLine="720"/>
       </w:pPr>
+      <w:commentRangeStart w:id="9"/>
       <w:r>
         <w:t xml:space="preserve">During the first testing phase, the instrument amplifier used was the </w:t>
       </w:r>
@@ -1426,7 +1520,17 @@
         <w:t xml:space="preserve">INAx126. </w:t>
       </w:r>
       <w:r>
-        <w:t xml:space="preserve">Because the device was not rail-to-rail, it was not accurate enough. Because the resistance change of the </w:t>
+        <w:t>Because the device was not rail-to-rail, it was not accurate enough.</w:t>
+      </w:r>
+      <w:commentRangeEnd w:id="9"/>
+      <w:r>
+        <w:rPr>
+          <w:rStyle w:val="CommentReference"/>
+        </w:rPr>
+        <w:commentReference w:id="9"/>
+      </w:r>
+      <w:r>
+        <w:t xml:space="preserve"> Because the resistance change of the </w:t>
       </w:r>
       <w:r>
         <w:t>touch resistor has a very small range, this paired with a less accurate in-amp did not work.</w:t>
@@ -1445,6 +1549,9 @@
         <w:jc w:val="center"/>
       </w:pPr>
       <w:r>
+        <w:rPr>
+          <w:noProof/>
+        </w:rPr>
         <w:drawing>
           <wp:inline distT="0" distB="0" distL="0" distR="0" wp14:anchorId="3CA4CED9" wp14:editId="19A026F6">
             <wp:extent cx="3820058" cy="2591162"/>
@@ -1461,7 +1568,7 @@
                     <pic:cNvPicPr/>
                   </pic:nvPicPr>
                   <pic:blipFill>
-                    <a:blip r:embed="rId13"/>
+                    <a:blip r:embed="rId17"/>
                     <a:stretch>
                       <a:fillRect/>
                     </a:stretch>
@@ -1543,6 +1650,7 @@
       </w:r>
     </w:p>
     <w:p>
+      <w:commentRangeStart w:id="10"/>
       <w:r>
         <w:t xml:space="preserve">Another small board is designed </w:t>
       </w:r>
@@ -1577,6 +1685,13 @@
       <w:proofErr w:type="spellEnd"/>
       <w:r>
         <w:t xml:space="preserve"> 3 to connect to the main board.</w:t>
+      </w:r>
+      <w:commentRangeEnd w:id="10"/>
+      <w:r>
+        <w:rPr>
+          <w:rStyle w:val="CommentReference"/>
+        </w:rPr>
+        <w:commentReference w:id="10"/>
       </w:r>
     </w:p>
     <w:p/>
@@ -1600,11 +1715,22 @@
       <w:r>
         <w:t xml:space="preserve">a computer through the UART communication bus. </w:t>
       </w:r>
+      <w:commentRangeStart w:id="11"/>
       <w:r>
         <w:t xml:space="preserve">At boot-up of the PCB, </w:t>
       </w:r>
       <w:r>
-        <w:t xml:space="preserve">there is a delay for the voltages to settle. After this, the software </w:t>
+        <w:t>there is a delay for the voltages to settle.</w:t>
+      </w:r>
+      <w:commentRangeEnd w:id="11"/>
+      <w:r>
+        <w:rPr>
+          <w:rStyle w:val="CommentReference"/>
+        </w:rPr>
+        <w:commentReference w:id="11"/>
+      </w:r>
+      <w:r>
+        <w:t xml:space="preserve"> After this, the software </w:t>
       </w:r>
       <w:r>
         <w:t xml:space="preserve">calibrates for the first time. </w:t>
@@ -2759,6 +2885,310 @@
     </w:sectPr>
   </w:body>
 </w:document>
+</file>
+
+<file path=word/comments.xml><?xml version="1.0" encoding="utf-8"?>
+<w:comments xmlns:wpc="http://schemas.microsoft.com/office/word/2010/wordprocessingCanvas" xmlns:cx="http://schemas.microsoft.com/office/drawing/2014/chartex" xmlns:cx1="http://schemas.microsoft.com/office/drawing/2015/9/8/chartex" xmlns:cx2="http://schemas.microsoft.com/office/drawing/2015/10/21/chartex" xmlns:cx3="http://schemas.microsoft.com/office/drawing/2016/5/9/chartex" xmlns:cx4="http://schemas.microsoft.com/office/drawing/2016/5/10/chartex" xmlns:cx5="http://schemas.microsoft.com/office/drawing/2016/5/11/chartex" xmlns:cx6="http://schemas.microsoft.com/office/drawing/2016/5/12/chartex" xmlns:cx7="http://schemas.microsoft.com/office/drawing/2016/5/13/chartex" xmlns:cx8="http://schemas.microsoft.com/office/drawing/2016/5/14/chartex" xmlns:mc="http://schemas.openxmlformats.org/markup-compatibility/2006" xmlns:aink="http://schemas.microsoft.com/office/drawing/2016/ink" xmlns:am3d="http://schemas.microsoft.com/office/drawing/2017/model3d" xmlns:o="urn:schemas-microsoft-com:office:office" xmlns:r="http://schemas.openxmlformats.org/officeDocument/2006/relationships" xmlns:m="http://schemas.openxmlformats.org/officeDocument/2006/math" xmlns:v="urn:schemas-microsoft-com:vml" xmlns:wp14="http://schemas.microsoft.com/office/word/2010/wordprocessingDrawing" xmlns:wp="http://schemas.openxmlformats.org/drawingml/2006/wordprocessingDrawing" xmlns:w10="urn:schemas-microsoft-com:office:word" xmlns:w="http://schemas.openxmlformats.org/wordprocessingml/2006/main" xmlns:w14="http://schemas.microsoft.com/office/word/2010/wordml" xmlns:w15="http://schemas.microsoft.com/office/word/2012/wordml" xmlns:w16cex="http://schemas.microsoft.com/office/word/2018/wordml/cex" xmlns:w16cid="http://schemas.microsoft.com/office/word/2016/wordml/cid" xmlns:w16="http://schemas.microsoft.com/office/word/2018/wordml" xmlns:w16se="http://schemas.microsoft.com/office/word/2015/wordml/symex" xmlns:wpg="http://schemas.microsoft.com/office/word/2010/wordprocessingGroup" xmlns:wpi="http://schemas.microsoft.com/office/word/2010/wordprocessingInk" xmlns:wne="http://schemas.microsoft.com/office/word/2006/wordml" xmlns:wps="http://schemas.microsoft.com/office/word/2010/wordprocessingShape" mc:Ignorable="w14 w15 w16se w16cid w16 w16cex wp14">
+  <w:comment w:id="0" w:author="Ruoshi@NGS" w:date="2021-04-14T17:39:00Z" w:initials="R">
+    <w:p>
+      <w:pPr>
+        <w:pStyle w:val="CommentText"/>
+      </w:pPr>
+      <w:r>
+        <w:rPr>
+          <w:rStyle w:val="CommentReference"/>
+        </w:rPr>
+        <w:annotationRef/>
+      </w:r>
+      <w:r>
+        <w:t xml:space="preserve">The goal of this project is to provide a functional demonstration board to show and test the capability of the pickup and place machine, developed by </w:t>
+      </w:r>
+      <w:proofErr w:type="spellStart"/>
+      <w:r>
+        <w:t>Danming’s</w:t>
+      </w:r>
+      <w:proofErr w:type="spellEnd"/>
+      <w:r>
+        <w:t xml:space="preserve"> group (MRI project). Mention this point in the introduction.</w:t>
+      </w:r>
+    </w:p>
+    <w:p>
+      <w:pPr>
+        <w:pStyle w:val="CommentText"/>
+      </w:pPr>
+      <w:r>
+        <w:t xml:space="preserve">In another paragraph, mention that this board can be used in two ways: 1) with the off-the-shelf strain gauge sensors. 2) the strain gauge can be printed by the </w:t>
+      </w:r>
+      <w:proofErr w:type="spellStart"/>
+      <w:r>
+        <w:t>optomec</w:t>
+      </w:r>
+      <w:proofErr w:type="spellEnd"/>
+      <w:r>
+        <w:t xml:space="preserve"> aerosol ink jet printer.</w:t>
+      </w:r>
+    </w:p>
+    <w:p>
+      <w:pPr>
+        <w:pStyle w:val="CommentText"/>
+      </w:pPr>
+      <w:r>
+        <w:t>Briefly talk about the half-bridge circuit configuration here in the introduction and leave the details in the hardware design section.</w:t>
+      </w:r>
+    </w:p>
+  </w:comment>
+  <w:comment w:id="1" w:author="Ruoshi@NGS" w:date="2021-04-14T17:44:00Z" w:initials="R">
+    <w:p>
+      <w:pPr>
+        <w:pStyle w:val="CommentText"/>
+      </w:pPr>
+      <w:r>
+        <w:rPr>
+          <w:rStyle w:val="CommentReference"/>
+        </w:rPr>
+        <w:annotationRef/>
+      </w:r>
+      <w:r>
+        <w:t>We are using a half-bridge</w:t>
+      </w:r>
+    </w:p>
+  </w:comment>
+  <w:comment w:id="2" w:author="Ruoshi@NGS" w:date="2021-04-14T17:44:00Z" w:initials="R">
+    <w:p>
+      <w:pPr>
+        <w:pStyle w:val="CommentText"/>
+      </w:pPr>
+      <w:r>
+        <w:rPr>
+          <w:rStyle w:val="CommentReference"/>
+        </w:rPr>
+        <w:annotationRef/>
+      </w:r>
+      <w:r>
+        <w:t xml:space="preserve">Move this part to the hardware </w:t>
+      </w:r>
+      <w:proofErr w:type="gramStart"/>
+      <w:r>
+        <w:t>section, and</w:t>
+      </w:r>
+      <w:proofErr w:type="gramEnd"/>
+      <w:r>
+        <w:t xml:space="preserve"> add a reference to the NI’s strain gauge tutorial, include the strain vs. delta R equation would be great.</w:t>
+      </w:r>
+    </w:p>
+  </w:comment>
+  <w:comment w:id="6" w:author="Ruoshi@NGS" w:date="2021-04-14T17:47:00Z" w:initials="R">
+    <w:p>
+      <w:pPr>
+        <w:pStyle w:val="CommentText"/>
+      </w:pPr>
+      <w:r>
+        <w:rPr>
+          <w:rStyle w:val="CommentReference"/>
+        </w:rPr>
+        <w:annotationRef/>
+      </w:r>
+      <w:r>
+        <w:rPr>
+          <w:rStyle w:val="CommentReference"/>
+        </w:rPr>
+        <w:t xml:space="preserve">3V does not limit the current assumption. We use it because it is convenient. Also mention REF19xx series chips, if lower </w:t>
+      </w:r>
+      <w:proofErr w:type="spellStart"/>
+      <w:r>
+        <w:rPr>
+          <w:rStyle w:val="CommentReference"/>
+        </w:rPr>
+        <w:t>Vref</w:t>
+      </w:r>
+      <w:proofErr w:type="spellEnd"/>
+      <w:r>
+        <w:rPr>
+          <w:rStyle w:val="CommentReference"/>
+        </w:rPr>
+        <w:t xml:space="preserve"> is preferred.</w:t>
+      </w:r>
+    </w:p>
+  </w:comment>
+  <w:comment w:id="7" w:author="Ruoshi@NGS" w:date="2021-04-14T17:49:00Z" w:initials="R">
+    <w:p>
+      <w:pPr>
+        <w:pStyle w:val="CommentText"/>
+        <w:rPr>
+          <w:rStyle w:val="CommentReference"/>
+        </w:rPr>
+      </w:pPr>
+      <w:r>
+        <w:rPr>
+          <w:rStyle w:val="CommentReference"/>
+        </w:rPr>
+        <w:annotationRef/>
+      </w:r>
+      <w:r>
+        <w:rPr>
+          <w:rStyle w:val="CommentReference"/>
+        </w:rPr>
+        <w:t>One of the reasons of using them is because they have the SOIC package. Keep in mind we have kept a certain distance between parts so the machine could assemble it without too many issues. Also, explain why we have one chip with the MSOP8 package, it was smaller than SOIC.</w:t>
+      </w:r>
+    </w:p>
+    <w:p>
+      <w:pPr>
+        <w:pStyle w:val="CommentText"/>
+        <w:rPr>
+          <w:rStyle w:val="CommentReference"/>
+        </w:rPr>
+      </w:pPr>
+      <w:r>
+        <w:rPr>
+          <w:rStyle w:val="CommentReference"/>
+        </w:rPr>
+        <w:t>Explain why we use 33EP32GP502 chip, regarding memory size – how much did we use?</w:t>
+      </w:r>
+    </w:p>
+    <w:p>
+      <w:pPr>
+        <w:pStyle w:val="CommentText"/>
+      </w:pPr>
+      <w:r>
+        <w:rPr>
+          <w:rStyle w:val="CommentReference"/>
+        </w:rPr>
+        <w:t>I remember you have accuracy calculation/estimation, please also add that. Point out what is your assumption for the estimation.</w:t>
+      </w:r>
+    </w:p>
+  </w:comment>
+  <w:comment w:id="8" w:author="Ruoshi@NGS" w:date="2021-04-14T17:53:00Z" w:initials="R">
+    <w:p>
+      <w:pPr>
+        <w:pStyle w:val="CommentText"/>
+      </w:pPr>
+      <w:r>
+        <w:rPr>
+          <w:rStyle w:val="CommentReference"/>
+        </w:rPr>
+        <w:annotationRef/>
+      </w:r>
+      <w:r>
+        <w:t xml:space="preserve">The estimation should proof 12 </w:t>
+      </w:r>
+      <w:proofErr w:type="gramStart"/>
+      <w:r>
+        <w:t>bit</w:t>
+      </w:r>
+      <w:proofErr w:type="gramEnd"/>
+      <w:r>
+        <w:t xml:space="preserve"> is accurate enough to give enough margin for amplification.</w:t>
+      </w:r>
+    </w:p>
+  </w:comment>
+  <w:comment w:id="9" w:author="Ruoshi@NGS" w:date="2021-04-14T17:55:00Z" w:initials="R">
+    <w:p>
+      <w:pPr>
+        <w:pStyle w:val="CommentText"/>
+      </w:pPr>
+      <w:r>
+        <w:rPr>
+          <w:rStyle w:val="CommentReference"/>
+        </w:rPr>
+        <w:annotationRef/>
+      </w:r>
+      <w:r>
+        <w:t>Don’t have to mention this. Instead, highlight the rail-to-rail nature of the INA333.</w:t>
+      </w:r>
+    </w:p>
+  </w:comment>
+  <w:comment w:id="10" w:author="Ruoshi@NGS" w:date="2021-04-14T17:55:00Z" w:initials="R">
+    <w:p>
+      <w:pPr>
+        <w:pStyle w:val="CommentText"/>
+      </w:pPr>
+      <w:r>
+        <w:rPr>
+          <w:rStyle w:val="CommentReference"/>
+        </w:rPr>
+        <w:annotationRef/>
+      </w:r>
+      <w:r>
+        <w:t xml:space="preserve">Include a picture of </w:t>
+      </w:r>
+      <w:r>
+        <w:t>all</w:t>
+      </w:r>
+      <w:r>
+        <w:t xml:space="preserve"> the PCBs.</w:t>
+      </w:r>
+      <w:r>
+        <w:t xml:space="preserve"> Mention which software was used to design the board, include a version of the software.</w:t>
+      </w:r>
+    </w:p>
+    <w:p>
+      <w:pPr>
+        <w:pStyle w:val="CommentText"/>
+      </w:pPr>
+      <w:r>
+        <w:t>Include a schematic in the report.</w:t>
+      </w:r>
+    </w:p>
+  </w:comment>
+  <w:comment w:id="11" w:author="Ruoshi@NGS" w:date="2021-04-14T17:57:00Z" w:initials="R">
+    <w:p>
+      <w:pPr>
+        <w:pStyle w:val="CommentText"/>
+      </w:pPr>
+      <w:r>
+        <w:rPr>
+          <w:rStyle w:val="CommentReference"/>
+        </w:rPr>
+        <w:annotationRef/>
+      </w:r>
+      <w:r>
+        <w:t>Explain this.</w:t>
+      </w:r>
+    </w:p>
+  </w:comment>
+</w:comments>
+</file>
+
+<file path=word/commentsExtended.xml><?xml version="1.0" encoding="utf-8"?>
+<w15:commentsEx xmlns:wpc="http://schemas.microsoft.com/office/word/2010/wordprocessingCanvas" xmlns:cx="http://schemas.microsoft.com/office/drawing/2014/chartex" xmlns:cx1="http://schemas.microsoft.com/office/drawing/2015/9/8/chartex" xmlns:cx2="http://schemas.microsoft.com/office/drawing/2015/10/21/chartex" xmlns:cx3="http://schemas.microsoft.com/office/drawing/2016/5/9/chartex" xmlns:cx4="http://schemas.microsoft.com/office/drawing/2016/5/10/chartex" xmlns:cx5="http://schemas.microsoft.com/office/drawing/2016/5/11/chartex" xmlns:cx6="http://schemas.microsoft.com/office/drawing/2016/5/12/chartex" xmlns:cx7="http://schemas.microsoft.com/office/drawing/2016/5/13/chartex" xmlns:cx8="http://schemas.microsoft.com/office/drawing/2016/5/14/chartex" xmlns:mc="http://schemas.openxmlformats.org/markup-compatibility/2006" xmlns:aink="http://schemas.microsoft.com/office/drawing/2016/ink" xmlns:am3d="http://schemas.microsoft.com/office/drawing/2017/model3d" xmlns:o="urn:schemas-microsoft-com:office:office" xmlns:r="http://schemas.openxmlformats.org/officeDocument/2006/relationships" xmlns:m="http://schemas.openxmlformats.org/officeDocument/2006/math" xmlns:v="urn:schemas-microsoft-com:vml" xmlns:wp14="http://schemas.microsoft.com/office/word/2010/wordprocessingDrawing" xmlns:wp="http://schemas.openxmlformats.org/drawingml/2006/wordprocessingDrawing" xmlns:w10="urn:schemas-microsoft-com:office:word" xmlns:w="http://schemas.openxmlformats.org/wordprocessingml/2006/main" xmlns:w14="http://schemas.microsoft.com/office/word/2010/wordml" xmlns:w15="http://schemas.microsoft.com/office/word/2012/wordml" xmlns:w16cex="http://schemas.microsoft.com/office/word/2018/wordml/cex" xmlns:w16cid="http://schemas.microsoft.com/office/word/2016/wordml/cid" xmlns:w16="http://schemas.microsoft.com/office/word/2018/wordml" xmlns:w16se="http://schemas.microsoft.com/office/word/2015/wordml/symex" xmlns:wpg="http://schemas.microsoft.com/office/word/2010/wordprocessingGroup" xmlns:wpi="http://schemas.microsoft.com/office/word/2010/wordprocessingInk" xmlns:wne="http://schemas.microsoft.com/office/word/2006/wordml" xmlns:wps="http://schemas.microsoft.com/office/word/2010/wordprocessingShape" mc:Ignorable="w14 w15 w16se w16cid w16 w16cex wp14">
+  <w15:commentEx w15:paraId="165A1A23" w15:done="0"/>
+  <w15:commentEx w15:paraId="6D79A3E1" w15:done="0"/>
+  <w15:commentEx w15:paraId="76CAEAC9" w15:done="0"/>
+  <w15:commentEx w15:paraId="5D1B859C" w15:done="0"/>
+  <w15:commentEx w15:paraId="7BF970CD" w15:done="0"/>
+  <w15:commentEx w15:paraId="075CD25F" w15:done="0"/>
+  <w15:commentEx w15:paraId="733F7166" w15:done="0"/>
+  <w15:commentEx w15:paraId="4AAEF83A" w15:done="0"/>
+  <w15:commentEx w15:paraId="5EC2CE54" w15:done="0"/>
+</w15:commentsEx>
+</file>
+
+<file path=word/commentsExtensible.xml><?xml version="1.0" encoding="utf-8"?>
+<w16cex:commentsExtensible xmlns:wpc="http://schemas.microsoft.com/office/word/2010/wordprocessingCanvas" xmlns:cx="http://schemas.microsoft.com/office/drawing/2014/chartex" xmlns:cx1="http://schemas.microsoft.com/office/drawing/2015/9/8/chartex" xmlns:cx2="http://schemas.microsoft.com/office/drawing/2015/10/21/chartex" xmlns:cx3="http://schemas.microsoft.com/office/drawing/2016/5/9/chartex" xmlns:cx4="http://schemas.microsoft.com/office/drawing/2016/5/10/chartex" xmlns:cx5="http://schemas.microsoft.com/office/drawing/2016/5/11/chartex" xmlns:cx6="http://schemas.microsoft.com/office/drawing/2016/5/12/chartex" xmlns:cx7="http://schemas.microsoft.com/office/drawing/2016/5/13/chartex" xmlns:cx8="http://schemas.microsoft.com/office/drawing/2016/5/14/chartex" xmlns:mc="http://schemas.openxmlformats.org/markup-compatibility/2006" xmlns:aink="http://schemas.microsoft.com/office/drawing/2016/ink" xmlns:am3d="http://schemas.microsoft.com/office/drawing/2017/model3d" xmlns:o="urn:schemas-microsoft-com:office:office" xmlns:r="http://schemas.openxmlformats.org/officeDocument/2006/relationships" xmlns:m="http://schemas.openxmlformats.org/officeDocument/2006/math" xmlns:v="urn:schemas-microsoft-com:vml" xmlns:wp14="http://schemas.microsoft.com/office/word/2010/wordprocessingDrawing" xmlns:wp="http://schemas.openxmlformats.org/drawingml/2006/wordprocessingDrawing" xmlns:w10="urn:schemas-microsoft-com:office:word" xmlns:w="http://schemas.openxmlformats.org/wordprocessingml/2006/main" xmlns:w14="http://schemas.microsoft.com/office/word/2010/wordml" xmlns:w15="http://schemas.microsoft.com/office/word/2012/wordml" xmlns:w16cex="http://schemas.microsoft.com/office/word/2018/wordml/cex" xmlns:w16cid="http://schemas.microsoft.com/office/word/2016/wordml/cid" xmlns:w16="http://schemas.microsoft.com/office/word/2018/wordml" xmlns:w16se="http://schemas.microsoft.com/office/word/2015/wordml/symex" xmlns:wpg="http://schemas.microsoft.com/office/word/2010/wordprocessingGroup" xmlns:wpi="http://schemas.microsoft.com/office/word/2010/wordprocessingInk" xmlns:wne="http://schemas.microsoft.com/office/word/2006/wordml" xmlns:wps="http://schemas.microsoft.com/office/word/2010/wordprocessingShape" mc:Ignorable="w14 w15 w16se w16cid w16 w16cex wp14">
+  <w16cex:commentExtensible w16cex:durableId="2421A761" w16cex:dateUtc="2021-04-14T21:39:00Z"/>
+  <w16cex:commentExtensible w16cex:durableId="2421A864" w16cex:dateUtc="2021-04-14T21:44:00Z"/>
+  <w16cex:commentExtensible w16cex:durableId="2421A896" w16cex:dateUtc="2021-04-14T21:44:00Z"/>
+  <w16cex:commentExtensible w16cex:durableId="2421A93A" w16cex:dateUtc="2021-04-14T21:47:00Z"/>
+  <w16cex:commentExtensible w16cex:durableId="2421A9BC" w16cex:dateUtc="2021-04-14T21:49:00Z"/>
+  <w16cex:commentExtensible w16cex:durableId="2421AAB2" w16cex:dateUtc="2021-04-14T21:53:00Z"/>
+  <w16cex:commentExtensible w16cex:durableId="2421AAFE" w16cex:dateUtc="2021-04-14T21:55:00Z"/>
+  <w16cex:commentExtensible w16cex:durableId="2421AB23" w16cex:dateUtc="2021-04-14T21:55:00Z"/>
+  <w16cex:commentExtensible w16cex:durableId="2421AB86" w16cex:dateUtc="2021-04-14T21:57:00Z"/>
+</w16cex:commentsExtensible>
+</file>
+
+<file path=word/commentsIds.xml><?xml version="1.0" encoding="utf-8"?>
+<w16cid:commentsIds xmlns:wpc="http://schemas.microsoft.com/office/word/2010/wordprocessingCanvas" xmlns:cx="http://schemas.microsoft.com/office/drawing/2014/chartex" xmlns:cx1="http://schemas.microsoft.com/office/drawing/2015/9/8/chartex" xmlns:cx2="http://schemas.microsoft.com/office/drawing/2015/10/21/chartex" xmlns:cx3="http://schemas.microsoft.com/office/drawing/2016/5/9/chartex" xmlns:cx4="http://schemas.microsoft.com/office/drawing/2016/5/10/chartex" xmlns:cx5="http://schemas.microsoft.com/office/drawing/2016/5/11/chartex" xmlns:cx6="http://schemas.microsoft.com/office/drawing/2016/5/12/chartex" xmlns:cx7="http://schemas.microsoft.com/office/drawing/2016/5/13/chartex" xmlns:cx8="http://schemas.microsoft.com/office/drawing/2016/5/14/chartex" xmlns:mc="http://schemas.openxmlformats.org/markup-compatibility/2006" xmlns:aink="http://schemas.microsoft.com/office/drawing/2016/ink" xmlns:am3d="http://schemas.microsoft.com/office/drawing/2017/model3d" xmlns:o="urn:schemas-microsoft-com:office:office" xmlns:r="http://schemas.openxmlformats.org/officeDocument/2006/relationships" xmlns:m="http://schemas.openxmlformats.org/officeDocument/2006/math" xmlns:v="urn:schemas-microsoft-com:vml" xmlns:wp14="http://schemas.microsoft.com/office/word/2010/wordprocessingDrawing" xmlns:wp="http://schemas.openxmlformats.org/drawingml/2006/wordprocessingDrawing" xmlns:w10="urn:schemas-microsoft-com:office:word" xmlns:w="http://schemas.openxmlformats.org/wordprocessingml/2006/main" xmlns:w14="http://schemas.microsoft.com/office/word/2010/wordml" xmlns:w15="http://schemas.microsoft.com/office/word/2012/wordml" xmlns:w16cex="http://schemas.microsoft.com/office/word/2018/wordml/cex" xmlns:w16cid="http://schemas.microsoft.com/office/word/2016/wordml/cid" xmlns:w16="http://schemas.microsoft.com/office/word/2018/wordml" xmlns:w16se="http://schemas.microsoft.com/office/word/2015/wordml/symex" xmlns:wpg="http://schemas.microsoft.com/office/word/2010/wordprocessingGroup" xmlns:wpi="http://schemas.microsoft.com/office/word/2010/wordprocessingInk" xmlns:wne="http://schemas.microsoft.com/office/word/2006/wordml" xmlns:wps="http://schemas.microsoft.com/office/word/2010/wordprocessingShape" mc:Ignorable="w14 w15 w16se w16cid w16 w16cex wp14">
+  <w16cid:commentId w16cid:paraId="165A1A23" w16cid:durableId="2421A761"/>
+  <w16cid:commentId w16cid:paraId="6D79A3E1" w16cid:durableId="2421A864"/>
+  <w16cid:commentId w16cid:paraId="76CAEAC9" w16cid:durableId="2421A896"/>
+  <w16cid:commentId w16cid:paraId="5D1B859C" w16cid:durableId="2421A93A"/>
+  <w16cid:commentId w16cid:paraId="7BF970CD" w16cid:durableId="2421A9BC"/>
+  <w16cid:commentId w16cid:paraId="075CD25F" w16cid:durableId="2421AAB2"/>
+  <w16cid:commentId w16cid:paraId="733F7166" w16cid:durableId="2421AAFE"/>
+  <w16cid:commentId w16cid:paraId="4AAEF83A" w16cid:durableId="2421AB23"/>
+  <w16cid:commentId w16cid:paraId="5EC2CE54" w16cid:durableId="2421AB86"/>
+</w16cid:commentsIds>
 </file>
 
 <file path=word/endnotes.xml><?xml version="1.0" encoding="utf-8"?>
@@ -3513,6 +3943,14 @@
     <w:abstractNumId w:val="4"/>
   </w:num>
 </w:numbering>
+</file>
+
+<file path=word/people.xml><?xml version="1.0" encoding="utf-8"?>
+<w15:people xmlns:wpc="http://schemas.microsoft.com/office/word/2010/wordprocessingCanvas" xmlns:cx="http://schemas.microsoft.com/office/drawing/2014/chartex" xmlns:cx1="http://schemas.microsoft.com/office/drawing/2015/9/8/chartex" xmlns:cx2="http://schemas.microsoft.com/office/drawing/2015/10/21/chartex" xmlns:cx3="http://schemas.microsoft.com/office/drawing/2016/5/9/chartex" xmlns:cx4="http://schemas.microsoft.com/office/drawing/2016/5/10/chartex" xmlns:cx5="http://schemas.microsoft.com/office/drawing/2016/5/11/chartex" xmlns:cx6="http://schemas.microsoft.com/office/drawing/2016/5/12/chartex" xmlns:cx7="http://schemas.microsoft.com/office/drawing/2016/5/13/chartex" xmlns:cx8="http://schemas.microsoft.com/office/drawing/2016/5/14/chartex" xmlns:mc="http://schemas.openxmlformats.org/markup-compatibility/2006" xmlns:aink="http://schemas.microsoft.com/office/drawing/2016/ink" xmlns:am3d="http://schemas.microsoft.com/office/drawing/2017/model3d" xmlns:o="urn:schemas-microsoft-com:office:office" xmlns:r="http://schemas.openxmlformats.org/officeDocument/2006/relationships" xmlns:m="http://schemas.openxmlformats.org/officeDocument/2006/math" xmlns:v="urn:schemas-microsoft-com:vml" xmlns:wp14="http://schemas.microsoft.com/office/word/2010/wordprocessingDrawing" xmlns:wp="http://schemas.openxmlformats.org/drawingml/2006/wordprocessingDrawing" xmlns:w10="urn:schemas-microsoft-com:office:word" xmlns:w="http://schemas.openxmlformats.org/wordprocessingml/2006/main" xmlns:w14="http://schemas.microsoft.com/office/word/2010/wordml" xmlns:w15="http://schemas.microsoft.com/office/word/2012/wordml" xmlns:w16cex="http://schemas.microsoft.com/office/word/2018/wordml/cex" xmlns:w16cid="http://schemas.microsoft.com/office/word/2016/wordml/cid" xmlns:w16="http://schemas.microsoft.com/office/word/2018/wordml" xmlns:w16se="http://schemas.microsoft.com/office/word/2015/wordml/symex" xmlns:wpg="http://schemas.microsoft.com/office/word/2010/wordprocessingGroup" xmlns:wpi="http://schemas.microsoft.com/office/word/2010/wordprocessingInk" xmlns:wne="http://schemas.microsoft.com/office/word/2006/wordml" xmlns:wps="http://schemas.microsoft.com/office/word/2010/wordprocessingShape" mc:Ignorable="w14 w15 w16se w16cid w16 w16cex wp14">
+  <w15:person w15:author="Ruoshi@NGS">
+    <w15:presenceInfo w15:providerId="None" w15:userId="Ruoshi@NGS"/>
+  </w15:person>
+</w15:people>
 </file>
 
 <file path=word/styles.xml><?xml version="1.0" encoding="utf-8"?>
@@ -4195,6 +4633,76 @@
       <w:szCs w:val="24"/>
     </w:rPr>
   </w:style>
+  <w:style w:type="character" w:styleId="CommentReference">
+    <w:name w:val="annotation reference"/>
+    <w:basedOn w:val="DefaultParagraphFont"/>
+    <w:uiPriority w:val="99"/>
+    <w:semiHidden/>
+    <w:unhideWhenUsed/>
+    <w:rsid w:val="00FE37CC"/>
+    <w:rPr>
+      <w:sz w:val="16"/>
+      <w:szCs w:val="16"/>
+    </w:rPr>
+  </w:style>
+  <w:style w:type="paragraph" w:styleId="CommentText">
+    <w:name w:val="annotation text"/>
+    <w:basedOn w:val="Normal"/>
+    <w:link w:val="CommentTextChar"/>
+    <w:uiPriority w:val="99"/>
+    <w:semiHidden/>
+    <w:unhideWhenUsed/>
+    <w:rsid w:val="00FE37CC"/>
+    <w:pPr>
+      <w:spacing w:line="240" w:lineRule="auto"/>
+    </w:pPr>
+    <w:rPr>
+      <w:sz w:val="20"/>
+      <w:szCs w:val="20"/>
+    </w:rPr>
+  </w:style>
+  <w:style w:type="character" w:customStyle="1" w:styleId="CommentTextChar">
+    <w:name w:val="Comment Text Char"/>
+    <w:basedOn w:val="DefaultParagraphFont"/>
+    <w:link w:val="CommentText"/>
+    <w:uiPriority w:val="99"/>
+    <w:semiHidden/>
+    <w:rsid w:val="00FE37CC"/>
+    <w:rPr>
+      <w:rFonts w:ascii="Times New Roman" w:hAnsi="Times New Roman"/>
+      <w:sz w:val="20"/>
+      <w:szCs w:val="20"/>
+    </w:rPr>
+  </w:style>
+  <w:style w:type="paragraph" w:styleId="CommentSubject">
+    <w:name w:val="annotation subject"/>
+    <w:basedOn w:val="CommentText"/>
+    <w:next w:val="CommentText"/>
+    <w:link w:val="CommentSubjectChar"/>
+    <w:uiPriority w:val="99"/>
+    <w:semiHidden/>
+    <w:unhideWhenUsed/>
+    <w:rsid w:val="00FE37CC"/>
+    <w:rPr>
+      <w:b/>
+      <w:bCs/>
+    </w:rPr>
+  </w:style>
+  <w:style w:type="character" w:customStyle="1" w:styleId="CommentSubjectChar">
+    <w:name w:val="Comment Subject Char"/>
+    <w:basedOn w:val="CommentTextChar"/>
+    <w:link w:val="CommentSubject"/>
+    <w:uiPriority w:val="99"/>
+    <w:semiHidden/>
+    <w:rsid w:val="00FE37CC"/>
+    <w:rPr>
+      <w:rFonts w:ascii="Times New Roman" w:hAnsi="Times New Roman"/>
+      <w:b/>
+      <w:bCs/>
+      <w:sz w:val="20"/>
+      <w:szCs w:val="20"/>
+    </w:rPr>
+  </w:style>
 </w:styles>
 </file>
 

</xml_diff>